<commit_message>
tao du an cau 3
</commit_message>
<xml_diff>
--- a/KiemTraGiuaKy.docx
+++ b/KiemTraGiuaKy.docx
@@ -13,7 +13,7 @@
           <w:noProof/>
         </w:rPr>
         <w:drawing>
-          <wp:inline distT="0" distB="0" distL="0" distR="0">
+          <wp:inline distT="0" distB="0" distL="0" distR="0" wp14:anchorId="74AD2533" wp14:editId="31790B64">
             <wp:extent cx="4464279" cy="3200564"/>
             <wp:effectExtent l="0" t="0" r="0" b="0"/>
             <wp:docPr id="3" name="Picture 3" descr="A screenshot of a computer&#10;&#10;Description automatically generated"/>
@@ -57,8 +57,11 @@
     </w:p>
     <w:p>
       <w:r>
+        <w:rPr>
+          <w:noProof/>
+        </w:rPr>
         <w:drawing>
-          <wp:inline distT="0" distB="0" distL="0" distR="0" wp14:anchorId="006A1401" wp14:editId="54EF7ED3">
+          <wp:inline distT="0" distB="0" distL="0" distR="0" wp14:anchorId="0BB6CA88" wp14:editId="7E8476A7">
             <wp:extent cx="4546834" cy="3118010"/>
             <wp:effectExtent l="0" t="0" r="6350" b="6350"/>
             <wp:docPr id="1" name="Picture 1" descr="A screenshot of a computer&#10;&#10;Description automatically generated"/>
@@ -93,8 +96,6 @@
           </wp:inline>
         </w:drawing>
       </w:r>
-      <w:bookmarkStart w:id="0" w:name="_GoBack"/>
-      <w:bookmarkEnd w:id="0"/>
     </w:p>
     <w:p>
       <w:pPr>
@@ -105,6 +106,132 @@
       <w:r>
         <w:t xml:space="preserve">Câu 2: </w:t>
       </w:r>
+      <w:r>
+        <w:t xml:space="preserve"> Màn hình tính toán chính</w:t>
+      </w:r>
+    </w:p>
+    <w:p/>
+    <w:p/>
+    <w:p>
+      <w:r>
+        <w:lastRenderedPageBreak/>
+        <w:t>Nút (i) dùng để chuyển sang trang xem bảng BMI</w:t>
+      </w:r>
+    </w:p>
+    <w:p>
+      <w:r>
+        <w:rPr>
+          <w:noProof/>
+        </w:rPr>
+        <w:drawing>
+          <wp:inline distT="0" distB="0" distL="0" distR="0" wp14:anchorId="381562FE" wp14:editId="4436A261">
+            <wp:extent cx="3289469" cy="5988358"/>
+            <wp:effectExtent l="0" t="0" r="6350" b="0"/>
+            <wp:docPr id="2" name="Picture 2" descr="A screenshot of a cell phone&#10;&#10;Description automatically generated"/>
+            <wp:cNvGraphicFramePr>
+              <a:graphicFrameLocks xmlns:a="http://schemas.openxmlformats.org/drawingml/2006/main" noChangeAspect="1"/>
+            </wp:cNvGraphicFramePr>
+            <a:graphic xmlns:a="http://schemas.openxmlformats.org/drawingml/2006/main">
+              <a:graphicData uri="http://schemas.openxmlformats.org/drawingml/2006/picture">
+                <pic:pic xmlns:pic="http://schemas.openxmlformats.org/drawingml/2006/picture">
+                  <pic:nvPicPr>
+                    <pic:cNvPr id="2" name="Screenshot 2024-03-25 190752.png"/>
+                    <pic:cNvPicPr/>
+                  </pic:nvPicPr>
+                  <pic:blipFill>
+                    <a:blip r:embed="rId6">
+                      <a:extLst>
+                        <a:ext uri="{28A0092B-C50C-407E-A947-70E740481C1C}">
+                          <a14:useLocalDpi xmlns:a14="http://schemas.microsoft.com/office/drawing/2010/main" val="0"/>
+                        </a:ext>
+                      </a:extLst>
+                    </a:blip>
+                    <a:stretch>
+                      <a:fillRect/>
+                    </a:stretch>
+                  </pic:blipFill>
+                  <pic:spPr>
+                    <a:xfrm>
+                      <a:off x="0" y="0"/>
+                      <a:ext cx="3289469" cy="5988358"/>
+                    </a:xfrm>
+                    <a:prstGeom prst="rect">
+                      <a:avLst/>
+                    </a:prstGeom>
+                  </pic:spPr>
+                </pic:pic>
+              </a:graphicData>
+            </a:graphic>
+          </wp:inline>
+        </w:drawing>
+      </w:r>
+    </w:p>
+    <w:p/>
+    <w:p/>
+    <w:p/>
+    <w:p/>
+    <w:p/>
+    <w:p>
+      <w:r>
+        <w:lastRenderedPageBreak/>
+        <w:t>Màn hình hiển thị bảng BMI</w:t>
+      </w:r>
+    </w:p>
+    <w:p>
+      <w:r>
+        <w:rPr>
+          <w:noProof/>
+        </w:rPr>
+        <w:drawing>
+          <wp:inline distT="0" distB="0" distL="0" distR="0" wp14:anchorId="5AC7B6E4" wp14:editId="1A997A4B">
+            <wp:extent cx="3848298" cy="5905804"/>
+            <wp:effectExtent l="0" t="0" r="0" b="0"/>
+            <wp:docPr id="4" name="Picture 4" descr="A screenshot of a cell phone&#10;&#10;Description automatically generated"/>
+            <wp:cNvGraphicFramePr>
+              <a:graphicFrameLocks xmlns:a="http://schemas.openxmlformats.org/drawingml/2006/main" noChangeAspect="1"/>
+            </wp:cNvGraphicFramePr>
+            <a:graphic xmlns:a="http://schemas.openxmlformats.org/drawingml/2006/main">
+              <a:graphicData uri="http://schemas.openxmlformats.org/drawingml/2006/picture">
+                <pic:pic xmlns:pic="http://schemas.openxmlformats.org/drawingml/2006/picture">
+                  <pic:nvPicPr>
+                    <pic:cNvPr id="4" name="Screenshot 2024-03-25 190759.png"/>
+                    <pic:cNvPicPr/>
+                  </pic:nvPicPr>
+                  <pic:blipFill>
+                    <a:blip r:embed="rId7">
+                      <a:extLst>
+                        <a:ext uri="{28A0092B-C50C-407E-A947-70E740481C1C}">
+                          <a14:useLocalDpi xmlns:a14="http://schemas.microsoft.com/office/drawing/2010/main" val="0"/>
+                        </a:ext>
+                      </a:extLst>
+                    </a:blip>
+                    <a:stretch>
+                      <a:fillRect/>
+                    </a:stretch>
+                  </pic:blipFill>
+                  <pic:spPr>
+                    <a:xfrm>
+                      <a:off x="0" y="0"/>
+                      <a:ext cx="3848298" cy="5905804"/>
+                    </a:xfrm>
+                    <a:prstGeom prst="rect">
+                      <a:avLst/>
+                    </a:prstGeom>
+                  </pic:spPr>
+                </pic:pic>
+              </a:graphicData>
+            </a:graphic>
+          </wp:inline>
+        </w:drawing>
+      </w:r>
+    </w:p>
+    <w:p/>
+    <w:p>
+      <w:r>
+        <w:t>Câu 3:</w:t>
+      </w:r>
+      <w:bookmarkStart w:id="0" w:name="_GoBack"/>
+      <w:bookmarkEnd w:id="0"/>
     </w:p>
     <w:sectPr>
       <w:pgSz w:w="12240" w:h="15840"/>

</xml_diff>